<commit_message>
Started work on the next Carrier Board
</commit_message>
<xml_diff>
--- a/Arbeitsjournal.docx
+++ b/Arbeitsjournal.docx
@@ -908,6 +908,84 @@
                 <w:lang w:val="de-CH"/>
               </w:rPr>
               <w:t>Testierung von grösseren Motoren mit einem Getriebegehäuse, Programmierung des ESP32</w:t>
+            </w:r>
+          </w:p>
+        </w:tc>
+      </w:tr>
+      <w:tr>
+        <w:tc>
+          <w:tcPr>
+            <w:tcW w:w="669" w:type="pct"/>
+          </w:tcPr>
+          <w:p>
+            <w:pPr>
+              <w:rPr>
+                <w:lang w:val="de-CH"/>
+              </w:rPr>
+            </w:pPr>
+            <w:r>
+              <w:rPr>
+                <w:lang w:val="de-CH"/>
+              </w:rPr>
+              <w:t>24.02.2025</w:t>
+            </w:r>
+          </w:p>
+        </w:tc>
+        <w:tc>
+          <w:tcPr>
+            <w:tcW w:w="1079" w:type="pct"/>
+          </w:tcPr>
+          <w:p>
+            <w:pPr>
+              <w:rPr>
+                <w:lang w:val="de-CH"/>
+              </w:rPr>
+            </w:pPr>
+            <w:r>
+              <w:rPr>
+                <w:lang w:val="de-CH"/>
+              </w:rPr>
+              <w:t>120 min.</w:t>
+            </w:r>
+          </w:p>
+        </w:tc>
+        <w:tc>
+          <w:tcPr>
+            <w:tcW w:w="752" w:type="pct"/>
+          </w:tcPr>
+          <w:p>
+            <w:pPr>
+              <w:rPr>
+                <w:i/>
+                <w:iCs/>
+                <w:lang w:val="de-CH"/>
+              </w:rPr>
+            </w:pPr>
+            <w:r>
+              <w:rPr>
+                <w:i/>
+                <w:iCs/>
+                <w:lang w:val="de-CH"/>
+              </w:rPr>
+              <w:t>D, P</w:t>
+            </w:r>
+          </w:p>
+        </w:tc>
+        <w:tc>
+          <w:tcPr>
+            <w:tcW w:w="2500" w:type="pct"/>
+          </w:tcPr>
+          <w:p>
+            <w:pPr>
+              <w:rPr>
+                <w:lang w:val="de-CH"/>
+              </w:rPr>
+            </w:pPr>
+            <w:r>
+              <w:rPr>
+                <w:lang w:val="de-CH"/>
+              </w:rPr>
+              <w:t>Programmierung des ESP32, Entwurf eines PCBs, das alle nötigen Komponente halten kann</w:t>
             </w:r>
           </w:p>
         </w:tc>

</xml_diff>

<commit_message>
New PCB and testing belt drive
</commit_message>
<xml_diff>
--- a/Arbeitsjournal.docx
+++ b/Arbeitsjournal.docx
@@ -2,6 +2,7 @@
 <file path=word/document.xml><?xml version="1.0" encoding="utf-8"?>
 <w:document xmlns:wpc="http://schemas.microsoft.com/office/word/2010/wordprocessingCanvas" xmlns:cx="http://schemas.microsoft.com/office/drawing/2014/chartex" xmlns:cx1="http://schemas.microsoft.com/office/drawing/2015/9/8/chartex" xmlns:cx2="http://schemas.microsoft.com/office/drawing/2015/10/21/chartex" xmlns:cx3="http://schemas.microsoft.com/office/drawing/2016/5/9/chartex" xmlns:cx4="http://schemas.microsoft.com/office/drawing/2016/5/10/chartex" xmlns:cx5="http://schemas.microsoft.com/office/drawing/2016/5/11/chartex" xmlns:cx6="http://schemas.microsoft.com/office/drawing/2016/5/12/chartex" xmlns:cx7="http://schemas.microsoft.com/office/drawing/2016/5/13/chartex" xmlns:cx8="http://schemas.microsoft.com/office/drawing/2016/5/14/chartex" xmlns:mc="http://schemas.openxmlformats.org/markup-compatibility/2006" xmlns:aink="http://schemas.microsoft.com/office/drawing/2016/ink" xmlns:am3d="http://schemas.microsoft.com/office/drawing/2017/model3d" xmlns:o="urn:schemas-microsoft-com:office:office" xmlns:oel="http://schemas.microsoft.com/office/2019/extlst" xmlns:r="http://schemas.openxmlformats.org/officeDocument/2006/relationships" xmlns:m="http://schemas.openxmlformats.org/officeDocument/2006/math" xmlns:v="urn:schemas-microsoft-com:vml" xmlns:wp14="http://schemas.microsoft.com/office/word/2010/wordprocessingDrawing" xmlns:wp="http://schemas.openxmlformats.org/drawingml/2006/wordprocessingDrawing" xmlns:w10="urn:schemas-microsoft-com:office:word" xmlns:w="http://schemas.openxmlformats.org/wordprocessingml/2006/main" xmlns:w14="http://schemas.microsoft.com/office/word/2010/wordml" xmlns:w15="http://schemas.microsoft.com/office/word/2012/wordml" xmlns:w16cex="http://schemas.microsoft.com/office/word/2018/wordml/cex" xmlns:w16cid="http://schemas.microsoft.com/office/word/2016/wordml/cid" xmlns:w16="http://schemas.microsoft.com/office/word/2018/wordml" xmlns:w16du="http://schemas.microsoft.com/office/word/2023/wordml/word16du" xmlns:w16sdtdh="http://schemas.microsoft.com/office/word/2020/wordml/sdtdatahash" xmlns:w16sdtfl="http://schemas.microsoft.com/office/word/2024/wordml/sdtformatlock" xmlns:w16se="http://schemas.microsoft.com/office/word/2015/wordml/symex" xmlns:wpg="http://schemas.microsoft.com/office/word/2010/wordprocessingGroup" xmlns:wpi="http://schemas.microsoft.com/office/word/2010/wordprocessingInk" xmlns:wne="http://schemas.microsoft.com/office/word/2006/wordml" xmlns:wps="http://schemas.microsoft.com/office/word/2010/wordprocessingShape" mc:Ignorable="w14 w15 w16se w16cid w16 w16cex w16sdtdh w16sdtfl w16du wp14">
   <w:body>
+    <w:p/>
     <w:tbl>
       <w:tblPr>
         <w:tblStyle w:val="TableGrid"/>
@@ -95,7 +96,7 @@
         </w:tc>
         <w:tc>
           <w:tcPr>
-            <w:tcW w:w="2495" w:type="pct"/>
+            <w:tcW w:w="2494" w:type="pct"/>
           </w:tcPr>
           <w:p>
             <w:pPr>
@@ -193,7 +194,7 @@
         </w:tc>
         <w:tc>
           <w:tcPr>
-            <w:tcW w:w="2495" w:type="pct"/>
+            <w:tcW w:w="2494" w:type="pct"/>
           </w:tcPr>
           <w:p>
             <w:pPr>
@@ -294,7 +295,7 @@
         </w:tc>
         <w:tc>
           <w:tcPr>
-            <w:tcW w:w="2495" w:type="pct"/>
+            <w:tcW w:w="2494" w:type="pct"/>
           </w:tcPr>
           <w:p>
             <w:pPr>
@@ -389,7 +390,7 @@
         </w:tc>
         <w:tc>
           <w:tcPr>
-            <w:tcW w:w="2495" w:type="pct"/>
+            <w:tcW w:w="2494" w:type="pct"/>
           </w:tcPr>
           <w:p>
             <w:pPr>
@@ -484,7 +485,7 @@
         </w:tc>
         <w:tc>
           <w:tcPr>
-            <w:tcW w:w="2495" w:type="pct"/>
+            <w:tcW w:w="2494" w:type="pct"/>
           </w:tcPr>
           <w:p>
             <w:pPr>
@@ -579,7 +580,7 @@
         </w:tc>
         <w:tc>
           <w:tcPr>
-            <w:tcW w:w="2495" w:type="pct"/>
+            <w:tcW w:w="2494" w:type="pct"/>
           </w:tcPr>
           <w:p>
             <w:pPr>
@@ -680,7 +681,7 @@
         </w:tc>
         <w:tc>
           <w:tcPr>
-            <w:tcW w:w="2495" w:type="pct"/>
+            <w:tcW w:w="2494" w:type="pct"/>
           </w:tcPr>
           <w:p>
             <w:pPr>
@@ -799,7 +800,7 @@
         </w:tc>
         <w:tc>
           <w:tcPr>
-            <w:tcW w:w="2495" w:type="pct"/>
+            <w:tcW w:w="2494" w:type="pct"/>
           </w:tcPr>
           <w:p>
             <w:pPr>
@@ -951,7 +952,7 @@
         </w:tc>
         <w:tc>
           <w:tcPr>
-            <w:tcW w:w="2495" w:type="pct"/>
+            <w:tcW w:w="2494" w:type="pct"/>
           </w:tcPr>
           <w:p>
             <w:pPr>
@@ -1046,7 +1047,7 @@
         </w:tc>
         <w:tc>
           <w:tcPr>
-            <w:tcW w:w="2495" w:type="pct"/>
+            <w:tcW w:w="2494" w:type="pct"/>
           </w:tcPr>
           <w:p>
             <w:pPr>
@@ -1159,7 +1160,7 @@
         </w:tc>
         <w:tc>
           <w:tcPr>
-            <w:tcW w:w="2495" w:type="pct"/>
+            <w:tcW w:w="2494" w:type="pct"/>
           </w:tcPr>
           <w:p>
             <w:pPr>
@@ -1306,7 +1307,7 @@
         </w:tc>
         <w:tc>
           <w:tcPr>
-            <w:tcW w:w="2495" w:type="pct"/>
+            <w:tcW w:w="2494" w:type="pct"/>
           </w:tcPr>
           <w:p>
             <w:pPr>
@@ -1419,7 +1420,7 @@
         </w:tc>
         <w:tc>
           <w:tcPr>
-            <w:tcW w:w="2495" w:type="pct"/>
+            <w:tcW w:w="2494" w:type="pct"/>
           </w:tcPr>
           <w:p>
             <w:pPr>
@@ -1520,7 +1521,7 @@
         </w:tc>
         <w:tc>
           <w:tcPr>
-            <w:tcW w:w="2495" w:type="pct"/>
+            <w:tcW w:w="2494" w:type="pct"/>
           </w:tcPr>
           <w:p>
             <w:pPr>
@@ -1610,7 +1611,7 @@
         </w:tc>
         <w:tc>
           <w:tcPr>
-            <w:tcW w:w="2495" w:type="pct"/>
+            <w:tcW w:w="2494" w:type="pct"/>
           </w:tcPr>
           <w:p>
             <w:pPr>
@@ -1671,7 +1672,13 @@
               <w:rPr>
                 <w:lang w:val="de-CH"/>
               </w:rPr>
-              <w:t xml:space="preserve">150 </w:t>
+              <w:t>24</w:t>
+            </w:r>
+            <w:r>
+              <w:rPr>
+                <w:lang w:val="de-CH"/>
+              </w:rPr>
+              <w:t xml:space="preserve">0 </w:t>
             </w:r>
             <w:r>
               <w:rPr>
@@ -1706,7 +1713,7 @@
         </w:tc>
         <w:tc>
           <w:tcPr>
-            <w:tcW w:w="2495" w:type="pct"/>
+            <w:tcW w:w="2494" w:type="pct"/>
           </w:tcPr>
           <w:p>
             <w:pPr>
@@ -1730,6 +1737,238 @@
                 <w:lang w:val="de-CH"/>
               </w:rPr>
               <w:t>-drives</w:t>
+            </w:r>
+          </w:p>
+        </w:tc>
+      </w:tr>
+      <w:tr>
+        <w:tc>
+          <w:tcPr>
+            <w:tcW w:w="686" w:type="pct"/>
+          </w:tcPr>
+          <w:p>
+            <w:pPr>
+              <w:rPr>
+                <w:lang w:val="de-CH"/>
+              </w:rPr>
+            </w:pPr>
+            <w:r>
+              <w:rPr>
+                <w:lang w:val="de-CH"/>
+              </w:rPr>
+              <w:t>15.04.2025</w:t>
+            </w:r>
+          </w:p>
+        </w:tc>
+        <w:tc>
+          <w:tcPr>
+            <w:tcW w:w="1073" w:type="pct"/>
+          </w:tcPr>
+          <w:p>
+            <w:pPr>
+              <w:rPr>
+                <w:lang w:val="de-CH"/>
+              </w:rPr>
+            </w:pPr>
+            <w:r>
+              <w:rPr>
+                <w:lang w:val="de-CH"/>
+              </w:rPr>
+              <w:t>180</w:t>
+            </w:r>
+            <w:r>
+              <w:rPr>
+                <w:lang w:val="de-CH"/>
+              </w:rPr>
+              <w:tab/>
+              <w:t>min.</w:t>
+            </w:r>
+          </w:p>
+        </w:tc>
+        <w:tc>
+          <w:tcPr>
+            <w:tcW w:w="747" w:type="pct"/>
+          </w:tcPr>
+          <w:p>
+            <w:pPr>
+              <w:rPr>
+                <w:i/>
+                <w:iCs/>
+                <w:lang w:val="de-CH"/>
+              </w:rPr>
+            </w:pPr>
+            <w:r>
+              <w:rPr>
+                <w:i/>
+                <w:iCs/>
+                <w:lang w:val="de-CH"/>
+              </w:rPr>
+              <w:t>D, P</w:t>
+            </w:r>
+          </w:p>
+        </w:tc>
+        <w:tc>
+          <w:tcPr>
+            <w:tcW w:w="2494" w:type="pct"/>
+          </w:tcPr>
+          <w:p>
+            <w:pPr>
+              <w:pStyle w:val="ListParagraph"/>
+              <w:numPr>
+                <w:ilvl w:val="0"/>
+                <w:numId w:val="1"/>
+              </w:numPr>
+              <w:rPr>
+                <w:lang w:val="de-CH"/>
+              </w:rPr>
+            </w:pPr>
+            <w:r>
+              <w:rPr>
+                <w:lang w:val="de-CH"/>
+              </w:rPr>
+              <w:t>Testierung und Bau eines Belt</w:t>
+            </w:r>
+            <w:r>
+              <w:rPr>
+                <w:lang w:val="de-CH"/>
+              </w:rPr>
+              <w:t>-drives</w:t>
+            </w:r>
+          </w:p>
+        </w:tc>
+      </w:tr>
+      <w:tr>
+        <w:tc>
+          <w:tcPr>
+            <w:tcW w:w="686" w:type="pct"/>
+          </w:tcPr>
+          <w:p>
+            <w:pPr>
+              <w:rPr>
+                <w:lang w:val="de-CH"/>
+              </w:rPr>
+            </w:pPr>
+            <w:r>
+              <w:rPr>
+                <w:lang w:val="de-CH"/>
+              </w:rPr>
+              <w:t>16.04.2024</w:t>
+            </w:r>
+          </w:p>
+        </w:tc>
+        <w:tc>
+          <w:tcPr>
+            <w:tcW w:w="1073" w:type="pct"/>
+          </w:tcPr>
+          <w:p>
+            <w:pPr>
+              <w:rPr>
+                <w:lang w:val="de-CH"/>
+              </w:rPr>
+            </w:pPr>
+            <w:r>
+              <w:rPr>
+                <w:lang w:val="de-CH"/>
+              </w:rPr>
+              <w:t>120</w:t>
+            </w:r>
+            <w:r>
+              <w:rPr>
+                <w:lang w:val="de-CH"/>
+              </w:rPr>
+              <w:tab/>
+              <w:t>min.</w:t>
+            </w:r>
+          </w:p>
+        </w:tc>
+        <w:tc>
+          <w:tcPr>
+            <w:tcW w:w="747" w:type="pct"/>
+          </w:tcPr>
+          <w:p>
+            <w:pPr>
+              <w:rPr>
+                <w:i/>
+                <w:iCs/>
+                <w:lang w:val="de-CH"/>
+              </w:rPr>
+            </w:pPr>
+            <w:r>
+              <w:rPr>
+                <w:i/>
+                <w:iCs/>
+                <w:lang w:val="de-CH"/>
+              </w:rPr>
+              <w:t>D, P</w:t>
+            </w:r>
+          </w:p>
+        </w:tc>
+        <w:tc>
+          <w:tcPr>
+            <w:tcW w:w="2494" w:type="pct"/>
+          </w:tcPr>
+          <w:p>
+            <w:pPr>
+              <w:pStyle w:val="ListParagraph"/>
+              <w:numPr>
+                <w:ilvl w:val="0"/>
+                <w:numId w:val="1"/>
+              </w:numPr>
+              <w:rPr>
+                <w:lang w:val="de-CH"/>
+              </w:rPr>
+            </w:pPr>
+            <w:r>
+              <w:rPr>
+                <w:lang w:val="de-CH"/>
+              </w:rPr>
+              <w:t xml:space="preserve">Kreierung einer </w:t>
+            </w:r>
+            <w:proofErr w:type="gramStart"/>
+            <w:r>
+              <w:rPr>
+                <w:lang w:val="de-CH"/>
+              </w:rPr>
+              <w:t>Basis</w:t>
+            </w:r>
+            <w:proofErr w:type="gramEnd"/>
+            <w:r>
+              <w:rPr>
+                <w:lang w:val="de-CH"/>
+              </w:rPr>
+              <w:t xml:space="preserve"> um die Haupt-PCB zu kühlen</w:t>
+            </w:r>
+          </w:p>
+          <w:p>
+            <w:pPr>
+              <w:pStyle w:val="ListParagraph"/>
+              <w:numPr>
+                <w:ilvl w:val="0"/>
+                <w:numId w:val="1"/>
+              </w:numPr>
+              <w:rPr>
+                <w:lang w:val="de-CH"/>
+              </w:rPr>
+            </w:pPr>
+            <w:r>
+              <w:rPr>
+                <w:lang w:val="de-CH"/>
+              </w:rPr>
+              <w:t xml:space="preserve">Testierung der PCB </w:t>
+            </w:r>
+            <w:proofErr w:type="gramStart"/>
+            <w:r>
+              <w:rPr>
+                <w:lang w:val="de-CH"/>
+              </w:rPr>
+              <w:t>mit einem neuem Code</w:t>
+            </w:r>
+            <w:proofErr w:type="gramEnd"/>
+            <w:r>
+              <w:rPr>
+                <w:lang w:val="de-CH"/>
+              </w:rPr>
+              <w:t xml:space="preserve"> und des Belt-drives</w:t>
             </w:r>
           </w:p>
         </w:tc>

</xml_diff>

<commit_message>
Preparing for 3rd prototype
Preparing for 3rd prototype and starting work on Arm0
</commit_message>
<xml_diff>
--- a/Arbeitsjournal.docx
+++ b/Arbeitsjournal.docx
@@ -3252,6 +3252,125 @@
           </w:p>
         </w:tc>
       </w:tr>
+      <w:tr>
+        <w:tc>
+          <w:tcPr>
+            <w:tcW w:w="686" w:type="pct"/>
+          </w:tcPr>
+          <w:p>
+            <w:pPr>
+              <w:rPr>
+                <w:lang w:val="de-CH"/>
+              </w:rPr>
+            </w:pPr>
+            <w:r>
+              <w:rPr>
+                <w:lang w:val="de-CH"/>
+              </w:rPr>
+              <w:t>25.07.2025</w:t>
+            </w:r>
+          </w:p>
+        </w:tc>
+        <w:tc>
+          <w:tcPr>
+            <w:tcW w:w="1073" w:type="pct"/>
+          </w:tcPr>
+          <w:p>
+            <w:pPr>
+              <w:rPr>
+                <w:lang w:val="de-CH"/>
+              </w:rPr>
+            </w:pPr>
+            <w:r>
+              <w:rPr>
+                <w:lang w:val="de-CH"/>
+              </w:rPr>
+              <w:t>180 min.</w:t>
+            </w:r>
+          </w:p>
+        </w:tc>
+        <w:tc>
+          <w:tcPr>
+            <w:tcW w:w="747" w:type="pct"/>
+          </w:tcPr>
+          <w:p>
+            <w:pPr>
+              <w:rPr>
+                <w:i/>
+                <w:iCs/>
+                <w:lang w:val="de-CH"/>
+              </w:rPr>
+            </w:pPr>
+            <w:r>
+              <w:rPr>
+                <w:i/>
+                <w:iCs/>
+                <w:lang w:val="de-CH"/>
+              </w:rPr>
+              <w:t>D, P</w:t>
+            </w:r>
+          </w:p>
+        </w:tc>
+        <w:tc>
+          <w:tcPr>
+            <w:tcW w:w="2494" w:type="pct"/>
+          </w:tcPr>
+          <w:p>
+            <w:pPr>
+              <w:pStyle w:val="ListParagraph"/>
+              <w:numPr>
+                <w:ilvl w:val="0"/>
+                <w:numId w:val="1"/>
+              </w:numPr>
+              <w:rPr>
+                <w:lang w:val="de-CH"/>
+              </w:rPr>
+            </w:pPr>
+            <w:r>
+              <w:rPr>
+                <w:lang w:val="de-CH"/>
+              </w:rPr>
+              <w:t>Troubleshooting an inkorrekter Kommunikation zwischen PC und ESP32</w:t>
+            </w:r>
+          </w:p>
+          <w:p>
+            <w:pPr>
+              <w:pStyle w:val="ListParagraph"/>
+              <w:numPr>
+                <w:ilvl w:val="0"/>
+                <w:numId w:val="1"/>
+              </w:numPr>
+              <w:rPr>
+                <w:lang w:val="de-CH"/>
+              </w:rPr>
+            </w:pPr>
+            <w:r>
+              <w:rPr>
+                <w:lang w:val="de-CH"/>
+              </w:rPr>
+              <w:t>Troubleshooting an der Limitierung von der Stromstärke</w:t>
+            </w:r>
+          </w:p>
+          <w:p>
+            <w:pPr>
+              <w:pStyle w:val="ListParagraph"/>
+              <w:numPr>
+                <w:ilvl w:val="0"/>
+                <w:numId w:val="1"/>
+              </w:numPr>
+              <w:rPr>
+                <w:lang w:val="de-CH"/>
+              </w:rPr>
+            </w:pPr>
+            <w:r>
+              <w:rPr>
+                <w:lang w:val="de-CH"/>
+              </w:rPr>
+              <w:t>Bugfixing</w:t>
+            </w:r>
+          </w:p>
+        </w:tc>
+      </w:tr>
     </w:tbl>
     <w:p>
       <w:pPr>
@@ -3279,6 +3398,7 @@
           <w:bCs/>
           <w:lang w:val="de-CH"/>
         </w:rPr>
+        <w:lastRenderedPageBreak/>
         <w:t>O</w:t>
       </w:r>
       <w:r>

</xml_diff>

<commit_message>
Implemented IK into UI
Have not tested it out yet, because of a broken variable power supply
</commit_message>
<xml_diff>
--- a/Arbeitsjournal.docx
+++ b/Arbeitsjournal.docx
@@ -1128,7 +1128,21 @@
               <w:rPr>
                 <w:lang w:val="de-CH"/>
               </w:rPr>
-              <w:t>Entwurf eines PCBs, das alle nötigen Komponenten halten kann</w:t>
+              <w:t xml:space="preserve">Entwurf eines PCBs, </w:t>
+            </w:r>
+            <w:proofErr w:type="gramStart"/>
+            <w:r>
+              <w:rPr>
+                <w:lang w:val="de-CH"/>
+              </w:rPr>
+              <w:t>das</w:t>
+            </w:r>
+            <w:proofErr w:type="gramEnd"/>
+            <w:r>
+              <w:rPr>
+                <w:lang w:val="de-CH"/>
+              </w:rPr>
+              <w:t xml:space="preserve"> alle nötigen Komponenten halten kann</w:t>
             </w:r>
           </w:p>
         </w:tc>
@@ -1894,8 +1908,16 @@
               <w:rPr>
                 <w:lang w:val="de-CH"/>
               </w:rPr>
-              <w:t>Übertragung des Projektes von Fusion 360 auf Solidworks</w:t>
-            </w:r>
+              <w:t xml:space="preserve">Übertragung des Projektes von Fusion 360 auf </w:t>
+            </w:r>
+            <w:proofErr w:type="spellStart"/>
+            <w:r>
+              <w:rPr>
+                <w:lang w:val="de-CH"/>
+              </w:rPr>
+              <w:t>Solidworks</w:t>
+            </w:r>
+            <w:proofErr w:type="spellEnd"/>
           </w:p>
         </w:tc>
       </w:tr>
@@ -1995,8 +2017,16 @@
               <w:rPr>
                 <w:lang w:val="de-CH"/>
               </w:rPr>
-              <w:t>Übertragung des Projektes von Fusion 360 auf Solidworks</w:t>
-            </w:r>
+              <w:t xml:space="preserve">Übertragung des Projektes von Fusion 360 auf </w:t>
+            </w:r>
+            <w:proofErr w:type="spellStart"/>
+            <w:r>
+              <w:rPr>
+                <w:lang w:val="de-CH"/>
+              </w:rPr>
+              <w:t>Solidworks</w:t>
+            </w:r>
+            <w:proofErr w:type="spellEnd"/>
           </w:p>
         </w:tc>
       </w:tr>
@@ -2096,8 +2126,16 @@
               <w:rPr>
                 <w:lang w:val="de-CH"/>
               </w:rPr>
-              <w:t>Übertragung des Projektes von Fusion 360 auf Solidworks</w:t>
-            </w:r>
+              <w:t xml:space="preserve">Übertragung des Projektes von Fusion 360 auf </w:t>
+            </w:r>
+            <w:proofErr w:type="spellStart"/>
+            <w:r>
+              <w:rPr>
+                <w:lang w:val="de-CH"/>
+              </w:rPr>
+              <w:t>Solidworks</w:t>
+            </w:r>
+            <w:proofErr w:type="spellEnd"/>
           </w:p>
           <w:p>
             <w:pPr>
@@ -2210,8 +2248,16 @@
               <w:rPr>
                 <w:lang w:val="de-CH"/>
               </w:rPr>
-              <w:t>Übertragung des 3en Teils von Fusion 360 in Solidworks</w:t>
-            </w:r>
+              <w:t xml:space="preserve">Übertragung des 3en Teils von Fusion 360 in </w:t>
+            </w:r>
+            <w:proofErr w:type="spellStart"/>
+            <w:r>
+              <w:rPr>
+                <w:lang w:val="de-CH"/>
+              </w:rPr>
+              <w:t>Solidworks</w:t>
+            </w:r>
+            <w:proofErr w:type="spellEnd"/>
           </w:p>
           <w:p>
             <w:pPr>
@@ -2329,8 +2375,16 @@
               <w:rPr>
                 <w:lang w:val="de-CH"/>
               </w:rPr>
-              <w:t>Übertragung des 3en Teils von Fusion 360 in Solidworks</w:t>
-            </w:r>
+              <w:t xml:space="preserve">Übertragung des 3en Teils von Fusion 360 in </w:t>
+            </w:r>
+            <w:proofErr w:type="spellStart"/>
+            <w:r>
+              <w:rPr>
+                <w:lang w:val="de-CH"/>
+              </w:rPr>
+              <w:t>Solidworks</w:t>
+            </w:r>
+            <w:proofErr w:type="spellEnd"/>
           </w:p>
           <w:p>
             <w:pPr>
@@ -2899,7 +2953,21 @@
               <w:rPr>
                 <w:lang w:val="de-CH"/>
               </w:rPr>
-              <w:t>Verbesserung des Codes zuständig für die Kontrolle des Roboters (UI, Config Load/Save, Grössere Anzahl an verstellbaren Einstellungen)</w:t>
+              <w:t xml:space="preserve">Verbesserung des Codes zuständig für die Kontrolle des Roboters (UI, </w:t>
+            </w:r>
+            <w:proofErr w:type="spellStart"/>
+            <w:r>
+              <w:rPr>
+                <w:lang w:val="de-CH"/>
+              </w:rPr>
+              <w:t>Config</w:t>
+            </w:r>
+            <w:proofErr w:type="spellEnd"/>
+            <w:r>
+              <w:rPr>
+                <w:lang w:val="de-CH"/>
+              </w:rPr>
+              <w:t xml:space="preserve"> Load/Save, Grössere Anzahl an verstellbaren Einstellungen)</w:t>
             </w:r>
           </w:p>
         </w:tc>
@@ -2982,7 +3050,21 @@
               <w:rPr>
                 <w:lang w:val="de-CH"/>
               </w:rPr>
-              <w:t>Verbesserung des Codes zuständig für die Kontrolle des Roboters (UI, Config Load/Save, Grössere Anzahl an verstellbaren Einstellungen, bessere und überblickbarere Interface)</w:t>
+              <w:t xml:space="preserve">Verbesserung des Codes zuständig für die Kontrolle des Roboters (UI, </w:t>
+            </w:r>
+            <w:proofErr w:type="spellStart"/>
+            <w:r>
+              <w:rPr>
+                <w:lang w:val="de-CH"/>
+              </w:rPr>
+              <w:t>Config</w:t>
+            </w:r>
+            <w:proofErr w:type="spellEnd"/>
+            <w:r>
+              <w:rPr>
+                <w:lang w:val="de-CH"/>
+              </w:rPr>
+              <w:t xml:space="preserve"> Load/Save, Grössere Anzahl an verstellbaren Einstellungen, bessere und überblickbarere Interface)</w:t>
             </w:r>
           </w:p>
           <w:p>
@@ -3000,7 +3082,21 @@
               <w:rPr>
                 <w:lang w:val="de-CH"/>
               </w:rPr>
-              <w:t>Verbesserung des Codes vom ESP32 (Optimisierung, Anpassung zu den Veränderungen im Python-Code)</w:t>
+              <w:t>Verbesserung des Codes vom ESP32 (</w:t>
+            </w:r>
+            <w:proofErr w:type="spellStart"/>
+            <w:r>
+              <w:rPr>
+                <w:lang w:val="de-CH"/>
+              </w:rPr>
+              <w:t>Optimisierung</w:t>
+            </w:r>
+            <w:proofErr w:type="spellEnd"/>
+            <w:r>
+              <w:rPr>
+                <w:lang w:val="de-CH"/>
+              </w:rPr>
+              <w:t>, Anpassung zu den Veränderungen im Python-Code)</w:t>
             </w:r>
           </w:p>
         </w:tc>
@@ -3838,7 +3934,21 @@
               <w:rPr>
                 <w:lang w:val="de-CH"/>
               </w:rPr>
-              <w:t>Anfang an der Implementation von IK (Inverse Kinematics) in das Projekt (1. Schritt: Herausfinden, wie die Winkel anhand von einer Position berechnet werden können)</w:t>
+              <w:t xml:space="preserve">Anfang an der Implementation von IK (Inverse </w:t>
+            </w:r>
+            <w:proofErr w:type="spellStart"/>
+            <w:r>
+              <w:rPr>
+                <w:lang w:val="de-CH"/>
+              </w:rPr>
+              <w:t>Kinematics</w:t>
+            </w:r>
+            <w:proofErr w:type="spellEnd"/>
+            <w:r>
+              <w:rPr>
+                <w:lang w:val="de-CH"/>
+              </w:rPr>
+              <w:t>) in das Projekt (1. Schritt: Herausfinden, wie die Winkel anhand von einer Position berechnet werden können)</w:t>
             </w:r>
           </w:p>
         </w:tc>
@@ -3945,7 +4055,21 @@
               <w:rPr>
                 <w:lang w:val="de-CH"/>
               </w:rPr>
-              <w:t>Programmierung von einem Test-Programm, um das IK-Prinzip vorerst zu testen (Eigene Class «Vector», «Euler’sche» Rotationsmatrix)</w:t>
+              <w:t>Programmierung von einem Test-Programm, um das IK-Prinzip vorerst zu testen (Eigene Class «Vector», «</w:t>
+            </w:r>
+            <w:proofErr w:type="spellStart"/>
+            <w:r>
+              <w:rPr>
+                <w:lang w:val="de-CH"/>
+              </w:rPr>
+              <w:t>Euler’sche</w:t>
+            </w:r>
+            <w:proofErr w:type="spellEnd"/>
+            <w:r>
+              <w:rPr>
+                <w:lang w:val="de-CH"/>
+              </w:rPr>
+              <w:t>» Rotationsmatrix)</w:t>
             </w:r>
           </w:p>
         </w:tc>
@@ -4129,8 +4253,16 @@
               <w:rPr>
                 <w:lang w:val="de-CH"/>
               </w:rPr>
-              <w:t>Einsetzung und Testierung des Homings</w:t>
-            </w:r>
+              <w:t xml:space="preserve">Einsetzung und Testierung des </w:t>
+            </w:r>
+            <w:proofErr w:type="spellStart"/>
+            <w:r>
+              <w:rPr>
+                <w:lang w:val="de-CH"/>
+              </w:rPr>
+              <w:t>Homings</w:t>
+            </w:r>
+            <w:proofErr w:type="spellEnd"/>
           </w:p>
         </w:tc>
       </w:tr>
@@ -4212,7 +4344,35 @@
               <w:rPr>
                 <w:lang w:val="de-CH"/>
               </w:rPr>
-              <w:t>Programmierung der Homing-Sequenz und praktische Testung des Homings auf dem Roboter</w:t>
+              <w:t xml:space="preserve">Programmierung der </w:t>
+            </w:r>
+            <w:proofErr w:type="spellStart"/>
+            <w:r>
+              <w:rPr>
+                <w:lang w:val="de-CH"/>
+              </w:rPr>
+              <w:t>Homing</w:t>
+            </w:r>
+            <w:proofErr w:type="spellEnd"/>
+            <w:r>
+              <w:rPr>
+                <w:lang w:val="de-CH"/>
+              </w:rPr>
+              <w:t xml:space="preserve">-Sequenz und praktische Testung des </w:t>
+            </w:r>
+            <w:proofErr w:type="spellStart"/>
+            <w:r>
+              <w:rPr>
+                <w:lang w:val="de-CH"/>
+              </w:rPr>
+              <w:t>Homings</w:t>
+            </w:r>
+            <w:proofErr w:type="spellEnd"/>
+            <w:r>
+              <w:rPr>
+                <w:lang w:val="de-CH"/>
+              </w:rPr>
+              <w:t xml:space="preserve"> auf dem Roboter</w:t>
             </w:r>
           </w:p>
           <w:p>
@@ -4435,6 +4595,103 @@
                 <w:lang w:val="de-CH"/>
               </w:rPr>
               <w:t>Löten der Limit-Switches und deren Anbringung an den Roboter</w:t>
+            </w:r>
+          </w:p>
+        </w:tc>
+      </w:tr>
+      <w:tr>
+        <w:tc>
+          <w:tcPr>
+            <w:tcW w:w="686" w:type="pct"/>
+          </w:tcPr>
+          <w:p>
+            <w:pPr>
+              <w:rPr>
+                <w:lang w:val="de-CH"/>
+              </w:rPr>
+            </w:pPr>
+            <w:r>
+              <w:rPr>
+                <w:lang w:val="de-CH"/>
+              </w:rPr>
+              <w:t>21.08.2025</w:t>
+            </w:r>
+          </w:p>
+        </w:tc>
+        <w:tc>
+          <w:tcPr>
+            <w:tcW w:w="1073" w:type="pct"/>
+          </w:tcPr>
+          <w:p>
+            <w:pPr>
+              <w:rPr>
+                <w:lang w:val="de-CH"/>
+              </w:rPr>
+            </w:pPr>
+            <w:r>
+              <w:rPr>
+                <w:lang w:val="de-CH"/>
+              </w:rPr>
+              <w:t>120 min.</w:t>
+            </w:r>
+          </w:p>
+        </w:tc>
+        <w:tc>
+          <w:tcPr>
+            <w:tcW w:w="747" w:type="pct"/>
+          </w:tcPr>
+          <w:p>
+            <w:pPr>
+              <w:rPr>
+                <w:i/>
+                <w:iCs/>
+                <w:lang w:val="de-CH"/>
+              </w:rPr>
+            </w:pPr>
+            <w:r>
+              <w:rPr>
+                <w:i/>
+                <w:iCs/>
+                <w:lang w:val="de-CH"/>
+              </w:rPr>
+              <w:t>D</w:t>
+            </w:r>
+          </w:p>
+        </w:tc>
+        <w:tc>
+          <w:tcPr>
+            <w:tcW w:w="2494" w:type="pct"/>
+          </w:tcPr>
+          <w:p>
+            <w:pPr>
+              <w:pStyle w:val="ListParagraph"/>
+              <w:numPr>
+                <w:ilvl w:val="0"/>
+                <w:numId w:val="1"/>
+              </w:numPr>
+              <w:rPr>
+                <w:lang w:val="de-CH"/>
+              </w:rPr>
+            </w:pPr>
+            <w:r>
+              <w:rPr>
+                <w:lang w:val="de-CH"/>
+              </w:rPr>
+              <w:t>Implementation von des erstellten IK-</w:t>
+            </w:r>
+            <w:proofErr w:type="spellStart"/>
+            <w:r>
+              <w:rPr>
+                <w:lang w:val="de-CH"/>
+              </w:rPr>
+              <w:t>Porgramms</w:t>
+            </w:r>
+            <w:proofErr w:type="spellEnd"/>
+            <w:r>
+              <w:rPr>
+                <w:lang w:val="de-CH"/>
+              </w:rPr>
+              <w:t xml:space="preserve"> in den UI und in den C++ Code</w:t>
             </w:r>
           </w:p>
         </w:tc>

</xml_diff>